<commit_message>
Updated version metrics set 56971 file
Author: João Vieira 56971
Task: Metrics 1
Description: Corrected a few errors in the metrics set report.
</commit_message>
<xml_diff>
--- a/Project/Phase 1/Sprint 2/team_member_56971/metrics_set_56971.docx
+++ b/Project/Phase 1/Sprint 2/team_member_56971/metrics_set_56971.docx
@@ -1807,7 +1807,19 @@
         <w:rPr>
           <w:lang w:val="en-US"/>
         </w:rPr>
-        <w:t>Of the seven boxplot the following stood out.</w:t>
+        <w:t>Of the seven boxplot</w:t>
+      </w:r>
+      <w:r>
+        <w:rPr>
+          <w:lang w:val="en-US"/>
+        </w:rPr>
+        <w:t>s,</w:t>
+      </w:r>
+      <w:r>
+        <w:rPr>
+          <w:lang w:val="en-US"/>
+        </w:rPr>
+        <w:t xml:space="preserve"> the following stood out.</w:t>
       </w:r>
     </w:p>
     <w:p>
@@ -1888,7 +1900,19 @@
         <w:rPr>
           <w:lang w:val="en-US"/>
         </w:rPr>
-        <w:t xml:space="preserve"> tell us that although most of class have </w:t>
+        <w:t xml:space="preserve"> tell us that although most class</w:t>
+      </w:r>
+      <w:r>
+        <w:rPr>
+          <w:lang w:val="en-US"/>
+        </w:rPr>
+        <w:t>es</w:t>
+      </w:r>
+      <w:r>
+        <w:rPr>
+          <w:lang w:val="en-US"/>
+        </w:rPr>
+        <w:t xml:space="preserve"> have </w:t>
       </w:r>
       <w:r>
         <w:rPr>
@@ -1900,19 +1924,13 @@
         <w:rPr>
           <w:lang w:val="en-US"/>
         </w:rPr>
-        <w:t xml:space="preserve"> number of transitive dependencies (left) and transitive dependents (right) within the thresholds of </w:t>
-      </w:r>
-      <w:r>
-        <w:rPr>
-          <w:lang w:val="en-US"/>
-        </w:rPr>
-        <w:t>plugin and</w:t>
-      </w:r>
-      <w:r>
-        <w:rPr>
-          <w:lang w:val="en-US"/>
-        </w:rPr>
-        <w:t xml:space="preserve"> the average value of other classes, there is a small</w:t>
+        <w:t xml:space="preserve"> number of transitive dependencies (left) and transitive dependents (right) within the thresholds of</w:t>
+      </w:r>
+      <w:r>
+        <w:rPr>
+          <w:lang w:val="en-US"/>
+        </w:rPr>
+        <w:t xml:space="preserve"> the</w:t>
       </w:r>
       <w:r>
         <w:rPr>
@@ -1924,6 +1942,30 @@
         <w:rPr>
           <w:lang w:val="en-US"/>
         </w:rPr>
+        <w:t>plugin</w:t>
+      </w:r>
+      <w:r>
+        <w:rPr>
+          <w:lang w:val="en-US"/>
+        </w:rPr>
+        <w:t xml:space="preserve"> and near the average value</w:t>
+      </w:r>
+      <w:r>
+        <w:rPr>
+          <w:lang w:val="en-US"/>
+        </w:rPr>
+        <w:t>, there is a small</w:t>
+      </w:r>
+      <w:r>
+        <w:rPr>
+          <w:lang w:val="en-US"/>
+        </w:rPr>
+        <w:t xml:space="preserve"> </w:t>
+      </w:r>
+      <w:r>
+        <w:rPr>
+          <w:lang w:val="en-US"/>
+        </w:rPr>
         <w:t>number</w:t>
       </w:r>
       <w:r>
@@ -1954,7 +1996,7 @@
         <w:rPr>
           <w:lang w:val="en-US"/>
         </w:rPr>
-        <w:t>. Transitive dependencies aren’t usually problem as the most of them can be solved by the compiler</w:t>
+        <w:t>. Transitive dependencies aren’t usually problem as most of them can be solved by the compiler</w:t>
       </w:r>
       <w:r>
         <w:rPr>
@@ -1967,7 +2009,19 @@
         <w:rPr>
           <w:lang w:val="en-US"/>
         </w:rPr>
-        <w:t xml:space="preserve">That being said </w:t>
+        <w:t>That being said</w:t>
+      </w:r>
+      <w:r>
+        <w:rPr>
+          <w:lang w:val="en-US"/>
+        </w:rPr>
+        <w:t>,</w:t>
+      </w:r>
+      <w:r>
+        <w:rPr>
+          <w:lang w:val="en-US"/>
+        </w:rPr>
+        <w:t xml:space="preserve"> </w:t>
       </w:r>
       <w:r>
         <w:rPr>
@@ -2061,7 +2115,7 @@
         <w:rPr>
           <w:lang w:val="en-US"/>
         </w:rPr>
-        <w:t xml:space="preserve">, being one them is the </w:t>
+        <w:t xml:space="preserve">, being one them the </w:t>
       </w:r>
       <w:proofErr w:type="spellStart"/>
       <w:proofErr w:type="gramStart"/>
@@ -2078,19 +2132,67 @@
         <w:rPr>
           <w:lang w:val="en-US"/>
         </w:rPr>
-        <w:tab/>
-      </w:r>
-      <w:r>
-        <w:rPr>
-          <w:lang w:val="en-US"/>
-        </w:rPr>
-        <w:t xml:space="preserve">class that has highest amount </w:t>
-      </w:r>
-      <w:r>
-        <w:rPr>
-          <w:lang w:val="en-US"/>
-        </w:rPr>
-        <w:t>of dependencies with 113. Looking at code we can see some methods that show signs of the code smell inappropriate intimacy:</w:t>
+        <w:t xml:space="preserve"> </w:t>
+      </w:r>
+      <w:r>
+        <w:rPr>
+          <w:lang w:val="en-US"/>
+        </w:rPr>
+        <w:t>class that has</w:t>
+      </w:r>
+      <w:r>
+        <w:rPr>
+          <w:lang w:val="en-US"/>
+        </w:rPr>
+        <w:t xml:space="preserve"> the</w:t>
+      </w:r>
+      <w:r>
+        <w:rPr>
+          <w:lang w:val="en-US"/>
+        </w:rPr>
+        <w:t xml:space="preserve"> highest amount </w:t>
+      </w:r>
+      <w:r>
+        <w:rPr>
+          <w:lang w:val="en-US"/>
+        </w:rPr>
+        <w:t>of dependencies with 113. Looking at</w:t>
+      </w:r>
+      <w:r>
+        <w:rPr>
+          <w:lang w:val="en-US"/>
+        </w:rPr>
+        <w:t xml:space="preserve"> the </w:t>
+      </w:r>
+      <w:r>
+        <w:rPr>
+          <w:lang w:val="en-US"/>
+        </w:rPr>
+        <w:t xml:space="preserve">code we can see some methods that show signs of the code smell </w:t>
+      </w:r>
+      <w:r>
+        <w:rPr>
+          <w:lang w:val="en-US"/>
+        </w:rPr>
+        <w:t>I</w:t>
+      </w:r>
+      <w:r>
+        <w:rPr>
+          <w:lang w:val="en-US"/>
+        </w:rPr>
+        <w:t xml:space="preserve">nappropriate </w:t>
+      </w:r>
+      <w:r>
+        <w:rPr>
+          <w:lang w:val="en-US"/>
+        </w:rPr>
+        <w:t>I</w:t>
+      </w:r>
+      <w:r>
+        <w:rPr>
+          <w:lang w:val="en-US"/>
+        </w:rPr>
+        <w:t>ntimacy:</w:t>
       </w:r>
     </w:p>
     <w:p>
@@ -2215,37 +2317,27 @@
         <w:rPr>
           <w:lang w:val="en-US"/>
         </w:rPr>
-        <w:t>Again,</w:t>
-      </w:r>
-      <w:r>
-        <w:rPr>
-          <w:lang w:val="en-US"/>
-        </w:rPr>
-        <w:t xml:space="preserve"> here we can see that</w:t>
-      </w:r>
-      <w:r>
-        <w:rPr>
-          <w:lang w:val="en-US"/>
-        </w:rPr>
-        <w:t xml:space="preserve"> the</w:t>
-      </w:r>
-      <w:r>
-        <w:rPr>
-          <w:lang w:val="en-US"/>
-        </w:rPr>
-        <w:t xml:space="preserve"> values are within the ranges of the thresholds </w:t>
-      </w:r>
-      <w:r>
-        <w:rPr>
-          <w:lang w:val="en-US"/>
-        </w:rPr>
-        <w:t xml:space="preserve">and </w:t>
-      </w:r>
-      <w:r>
-        <w:rPr>
-          <w:lang w:val="en-US"/>
-        </w:rPr>
-        <w:t>the average, however in the case of the number of dependents we are able to observe that the</w:t>
+        <w:t>I</w:t>
+      </w:r>
+      <w:r>
+        <w:rPr>
+          <w:lang w:val="en-US"/>
+        </w:rPr>
+        <w:t xml:space="preserve">n the case of the number of dependents we </w:t>
+      </w:r>
+      <w:proofErr w:type="gramStart"/>
+      <w:r>
+        <w:rPr>
+          <w:lang w:val="en-US"/>
+        </w:rPr>
+        <w:t>are able to</w:t>
+      </w:r>
+      <w:proofErr w:type="gramEnd"/>
+      <w:r>
+        <w:rPr>
+          <w:lang w:val="en-US"/>
+        </w:rPr>
+        <w:t xml:space="preserve"> observe that the</w:t>
       </w:r>
       <w:r>
         <w:rPr>
@@ -2321,19 +2413,43 @@
         <w:rPr>
           <w:lang w:val="en-US"/>
         </w:rPr>
-        <w:t>with 591 number of dependents almost one hundred times bigger than the average</w:t>
-      </w:r>
-      <w:r>
-        <w:rPr>
-          <w:lang w:val="en-US"/>
-        </w:rPr>
-        <w:t xml:space="preserve">. </w:t>
-      </w:r>
-      <w:r>
-        <w:rPr>
-          <w:lang w:val="en-US"/>
-        </w:rPr>
-        <w:t xml:space="preserve">This tells us that this is a very crucial class, that must be alter very carefully, as any alteration could cause a </w:t>
+        <w:t>with 591 number of dependents</w:t>
+      </w:r>
+      <w:r>
+        <w:rPr>
+          <w:lang w:val="en-US"/>
+        </w:rPr>
+        <w:t>,</w:t>
+      </w:r>
+      <w:r>
+        <w:rPr>
+          <w:lang w:val="en-US"/>
+        </w:rPr>
+        <w:t xml:space="preserve"> almost one hundred times bigger than the average</w:t>
+      </w:r>
+      <w:r>
+        <w:rPr>
+          <w:lang w:val="en-US"/>
+        </w:rPr>
+        <w:t>,</w:t>
+      </w:r>
+      <w:r>
+        <w:rPr>
+          <w:lang w:val="en-US"/>
+        </w:rPr>
+        <w:t xml:space="preserve"> is a very crucial class, that must be alter</w:t>
+      </w:r>
+      <w:r>
+        <w:rPr>
+          <w:lang w:val="en-US"/>
+        </w:rPr>
+        <w:t>ed</w:t>
+      </w:r>
+      <w:r>
+        <w:rPr>
+          <w:lang w:val="en-US"/>
+        </w:rPr>
+        <w:t xml:space="preserve"> very carefully, as any alteration could cause a </w:t>
       </w:r>
       <w:r>
         <w:rPr>
@@ -3584,13 +3700,13 @@
         <w:rPr>
           <w:lang w:val="en-US"/>
         </w:rPr>
-        <w:t>The interface metrics don’t exceed the thresholds set by plugins, but</w:t>
-      </w:r>
-      <w:r>
-        <w:rPr>
-          <w:lang w:val="en-US"/>
-        </w:rPr>
-        <w:t xml:space="preserve"> when</w:t>
+        <w:t>W</w:t>
+      </w:r>
+      <w:r>
+        <w:rPr>
+          <w:lang w:val="en-US"/>
+        </w:rPr>
+        <w:t>hen</w:t>
       </w:r>
       <w:r>
         <w:rPr>
@@ -3598,11 +3714,51 @@
         </w:rPr>
         <w:t xml:space="preserve"> observing </w:t>
       </w:r>
-      <w:r>
-        <w:rPr>
-          <w:lang w:val="en-US"/>
-        </w:rPr>
-        <w:t>the histograms, there some values that should concern us.</w:t>
+      <w:proofErr w:type="gramStart"/>
+      <w:r>
+        <w:rPr>
+          <w:lang w:val="en-US"/>
+        </w:rPr>
+        <w:t>th</w:t>
+      </w:r>
+      <w:r>
+        <w:rPr>
+          <w:lang w:val="en-US"/>
+        </w:rPr>
+        <w:t>is</w:t>
+      </w:r>
+      <w:r>
+        <w:rPr>
+          <w:lang w:val="en-US"/>
+        </w:rPr>
+        <w:t xml:space="preserve"> histograms</w:t>
+      </w:r>
+      <w:proofErr w:type="gramEnd"/>
+      <w:r>
+        <w:rPr>
+          <w:lang w:val="en-US"/>
+        </w:rPr>
+        <w:t xml:space="preserve">, </w:t>
+      </w:r>
+      <w:proofErr w:type="spellStart"/>
+      <w:r>
+        <w:rPr>
+          <w:lang w:val="en-US"/>
+        </w:rPr>
+        <w:t>there</w:t>
+      </w:r>
+      <w:r>
+        <w:rPr>
+          <w:lang w:val="en-US"/>
+        </w:rPr>
+        <w:t>s</w:t>
+      </w:r>
+      <w:proofErr w:type="spellEnd"/>
+      <w:r>
+        <w:rPr>
+          <w:lang w:val="en-US"/>
+        </w:rPr>
+        <w:t xml:space="preserve"> some values that should concern us.</w:t>
       </w:r>
     </w:p>
     <w:p>
@@ -3615,6 +3771,7 @@
       </w:pPr>
       <w:r>
         <w:rPr>
+          <w:noProof/>
           <w:lang w:val="en-US"/>
         </w:rPr>
         <w:drawing>
@@ -3673,6 +3830,7 @@
       </w:pPr>
       <w:r>
         <w:rPr>
+          <w:noProof/>
           <w:lang w:val="en-US"/>
         </w:rPr>
         <w:drawing>
@@ -3724,19 +3882,79 @@
         <w:rPr>
           <w:lang w:val="en-US"/>
         </w:rPr>
-        <w:t xml:space="preserve">Most our interfaces have their number of transitive dependents with values between 1121 and </w:t>
-      </w:r>
-      <w:r>
-        <w:rPr>
-          <w:lang w:val="en-US"/>
-        </w:rPr>
-        <w:t xml:space="preserve">1254. Which could lead to the creation of more cyclic dependencies cause project the involving classes interfaces to be dependent on one another, making it very hard to develop and refactor the code in the future, as one change in one class or interface </w:t>
-      </w:r>
-      <w:r>
-        <w:rPr>
-          <w:lang w:val="en-US"/>
-        </w:rPr>
-        <w:t>would affect many and possible lead to many unwanted</w:t>
+        <w:t>Most</w:t>
+      </w:r>
+      <w:r>
+        <w:rPr>
+          <w:lang w:val="en-US"/>
+        </w:rPr>
+        <w:t xml:space="preserve"> of</w:t>
+      </w:r>
+      <w:r>
+        <w:rPr>
+          <w:lang w:val="en-US"/>
+        </w:rPr>
+        <w:t xml:space="preserve"> our interfaces have their number of transitive dependents with values between 1121 and </w:t>
+      </w:r>
+      <w:r>
+        <w:rPr>
+          <w:lang w:val="en-US"/>
+        </w:rPr>
+        <w:t>1254. Which could lead to the creation of more cyclic dependencies</w:t>
+      </w:r>
+      <w:r>
+        <w:rPr>
+          <w:lang w:val="en-US"/>
+        </w:rPr>
+        <w:t xml:space="preserve"> which can cause</w:t>
+      </w:r>
+      <w:r>
+        <w:rPr>
+          <w:lang w:val="en-US"/>
+        </w:rPr>
+        <w:t xml:space="preserve"> </w:t>
+      </w:r>
+      <w:r>
+        <w:rPr>
+          <w:lang w:val="en-US"/>
+        </w:rPr>
+        <w:t xml:space="preserve">the </w:t>
+      </w:r>
+      <w:r>
+        <w:rPr>
+          <w:lang w:val="en-US"/>
+        </w:rPr>
+        <w:t xml:space="preserve">involving classes </w:t>
+      </w:r>
+      <w:r>
+        <w:rPr>
+          <w:lang w:val="en-US"/>
+        </w:rPr>
+        <w:t xml:space="preserve">and </w:t>
+      </w:r>
+      <w:r>
+        <w:rPr>
+          <w:lang w:val="en-US"/>
+        </w:rPr>
+        <w:t xml:space="preserve">interfaces to be dependent on one another, making it very hard to develop and refactor the code in the future, as one change in one class or interface </w:t>
+      </w:r>
+      <w:r>
+        <w:rPr>
+          <w:lang w:val="en-US"/>
+        </w:rPr>
+        <w:t>would affect many and possibl</w:t>
+      </w:r>
+      <w:r>
+        <w:rPr>
+          <w:lang w:val="en-US"/>
+        </w:rPr>
+        <w:t>y</w:t>
+      </w:r>
+      <w:r>
+        <w:rPr>
+          <w:lang w:val="en-US"/>
+        </w:rPr>
+        <w:t xml:space="preserve"> lead to many unwanted</w:t>
       </w:r>
       <w:r>
         <w:rPr>
@@ -3788,6 +4006,7 @@
         <w:rPr>
           <w:lang w:val="en-US"/>
         </w:rPr>
+        <w:lastRenderedPageBreak/>
         <w:t>Package Metrics</w:t>
       </w:r>
     </w:p>
@@ -4524,56 +4743,6 @@
           <w:lang w:val="en-US"/>
         </w:rPr>
       </w:pPr>
-    </w:p>
-    <w:p>
-      <w:pPr>
-        <w:ind w:firstLine="708"/>
-        <w:rPr>
-          <w:lang w:val="en-US"/>
-        </w:rPr>
-      </w:pPr>
-      <w:r>
-        <w:rPr>
-          <w:lang w:val="en-US"/>
-        </w:rPr>
-        <w:t xml:space="preserve">Like the classes and the </w:t>
-      </w:r>
-      <w:r>
-        <w:rPr>
-          <w:lang w:val="en-US"/>
-        </w:rPr>
-        <w:t>interfaces,</w:t>
-      </w:r>
-      <w:r>
-        <w:rPr>
-          <w:lang w:val="en-US"/>
-        </w:rPr>
-        <w:t xml:space="preserve"> the values here </w:t>
-      </w:r>
-      <w:r>
-        <w:rPr>
-          <w:lang w:val="en-US"/>
-        </w:rPr>
-        <w:t>don’t exceed</w:t>
-      </w:r>
-      <w:r>
-        <w:rPr>
-          <w:lang w:val="en-US"/>
-        </w:rPr>
-        <w:t xml:space="preserve"> the thresholds set by the </w:t>
-      </w:r>
-      <w:r>
-        <w:rPr>
-          <w:lang w:val="en-US"/>
-        </w:rPr>
-        <w:t>plugin</w:t>
-      </w:r>
-      <w:r>
-        <w:rPr>
-          <w:lang w:val="en-US"/>
-        </w:rPr>
-        <w:t>, so me look again to the boxplots and histograms to evaluate more accurately.</w:t>
-      </w:r>
     </w:p>
     <w:p>
       <w:pPr>
@@ -4673,7 +4842,43 @@
         <w:rPr>
           <w:lang w:val="en-US"/>
         </w:rPr>
-        <w:t xml:space="preserve">The following two stand out as it tells, transitive dependencies seem to be a recurring issue in our project. Like I said </w:t>
+        <w:t xml:space="preserve">The following two </w:t>
+      </w:r>
+      <w:r>
+        <w:rPr>
+          <w:lang w:val="en-US"/>
+        </w:rPr>
+        <w:t xml:space="preserve">graphs </w:t>
+      </w:r>
+      <w:r>
+        <w:rPr>
+          <w:lang w:val="en-US"/>
+        </w:rPr>
+        <w:t xml:space="preserve">stand out </w:t>
+      </w:r>
+      <w:r>
+        <w:rPr>
+          <w:lang w:val="en-US"/>
+        </w:rPr>
+        <w:t>because</w:t>
+      </w:r>
+      <w:r>
+        <w:rPr>
+          <w:lang w:val="en-US"/>
+        </w:rPr>
+        <w:t xml:space="preserve">, transitive dependencies seem to be a recurring issue in </w:t>
+      </w:r>
+      <w:r>
+        <w:rPr>
+          <w:lang w:val="en-US"/>
+        </w:rPr>
+        <w:t>the</w:t>
+      </w:r>
+      <w:r>
+        <w:rPr>
+          <w:lang w:val="en-US"/>
+        </w:rPr>
+        <w:t xml:space="preserve"> project. Like I said </w:t>
       </w:r>
       <w:r>
         <w:rPr>
@@ -4691,7 +4896,31 @@
         <w:rPr>
           <w:lang w:val="en-US"/>
         </w:rPr>
-        <w:t>can lead to creation o cyclic dependencies, make it harder to develop and refactor the code in the future.</w:t>
+        <w:t>can lead to creation o</w:t>
+      </w:r>
+      <w:r>
+        <w:rPr>
+          <w:lang w:val="en-US"/>
+        </w:rPr>
+        <w:t xml:space="preserve">f </w:t>
+      </w:r>
+      <w:r>
+        <w:rPr>
+          <w:lang w:val="en-US"/>
+        </w:rPr>
+        <w:t xml:space="preserve">cyclic dependencies, </w:t>
+      </w:r>
+      <w:r>
+        <w:rPr>
+          <w:lang w:val="en-US"/>
+        </w:rPr>
+        <w:t>making</w:t>
+      </w:r>
+      <w:r>
+        <w:rPr>
+          <w:lang w:val="en-US"/>
+        </w:rPr>
+        <w:t xml:space="preserve"> it harder to develop and refactor the code in the future.</w:t>
       </w:r>
     </w:p>
     <w:p>
@@ -4712,6 +4941,22 @@
     </w:p>
     <w:p>
       <w:pPr>
+        <w:ind w:firstLine="708"/>
+        <w:rPr>
+          <w:lang w:val="en-US"/>
+        </w:rPr>
+      </w:pPr>
+    </w:p>
+    <w:p>
+      <w:pPr>
+        <w:ind w:firstLine="708"/>
+        <w:rPr>
+          <w:lang w:val="en-US"/>
+        </w:rPr>
+      </w:pPr>
+    </w:p>
+    <w:p>
+      <w:pPr>
         <w:pStyle w:val="Ttulo2"/>
         <w:rPr>
           <w:lang w:val="en-US"/>
@@ -4737,73 +4982,12 @@
           <w:lang w:val="en-US"/>
         </w:rPr>
         <w:tab/>
-        <w:t xml:space="preserve">In conclusion, our project is </w:t>
-      </w:r>
-      <w:r>
-        <w:rPr>
-          <w:lang w:val="en-US"/>
-        </w:rPr>
-        <w:t>acceptable</w:t>
-      </w:r>
-      <w:r>
-        <w:rPr>
-          <w:lang w:val="en-US"/>
-        </w:rPr>
-        <w:t xml:space="preserve"> and reasonable state when </w:t>
-      </w:r>
-      <w:r>
-        <w:rPr>
-          <w:lang w:val="en-US"/>
-        </w:rPr>
-        <w:t>it comes</w:t>
-      </w:r>
-      <w:r>
-        <w:rPr>
-          <w:lang w:val="en-US"/>
-        </w:rPr>
-        <w:t xml:space="preserve"> to dependencies. However future development</w:t>
-      </w:r>
-      <w:r>
-        <w:rPr>
-          <w:lang w:val="en-US"/>
-        </w:rPr>
-        <w:t xml:space="preserve"> of code</w:t>
-      </w:r>
-      <w:r>
-        <w:rPr>
-          <w:lang w:val="en-US"/>
-        </w:rPr>
-        <w:t xml:space="preserve"> must take into consideration these </w:t>
-      </w:r>
-      <w:r>
-        <w:rPr>
-          <w:lang w:val="en-US"/>
-        </w:rPr>
-        <w:t>metrics, as</w:t>
-      </w:r>
-      <w:r>
-        <w:rPr>
-          <w:lang w:val="en-US"/>
-        </w:rPr>
-        <w:t xml:space="preserve"> </w:t>
-      </w:r>
-      <w:r>
-        <w:rPr>
-          <w:lang w:val="en-US"/>
-        </w:rPr>
-        <w:t>all of</w:t>
-      </w:r>
-      <w:r>
-        <w:rPr>
-          <w:lang w:val="en-US"/>
-        </w:rPr>
-        <w:t xml:space="preserve"> them showed </w:t>
-      </w:r>
-      <w:r>
-        <w:rPr>
-          <w:lang w:val="en-US"/>
-        </w:rPr>
-        <w:t>a very high number of cyclic and transitive dependencies.</w:t>
+      </w:r>
+      <w:r>
+        <w:rPr>
+          <w:lang w:val="en-US"/>
+        </w:rPr>
+        <w:t>In conclusion, our project is acceptable and reasonable state when it comes to dependencies. However future development of code must take into consideration these metrics, as all of them showed a very high number of cyclic and transitive dependencies, which, has I said before, can be problematic since they can lead to more cyclic dependencies that can result in unwanted negative effects when trying to refactor the code.</w:t>
       </w:r>
     </w:p>
     <w:p>
@@ -4814,12 +4998,6 @@
           <w:lang w:val="en-US"/>
         </w:rPr>
       </w:pPr>
-      <w:r>
-        <w:rPr>
-          <w:lang w:val="en-US"/>
-        </w:rPr>
-        <w:t>Increasing transitive dependencies could be problematic as it could indirectly lead to the creation of more cyclic dependencies, which would make the involving classes and interfaces dependent on each other, possibly creating many unwanted negative effects.</w:t>
-      </w:r>
     </w:p>
     <w:sectPr>
       <w:pgSz w:w="11906" w:h="16838"/>

</xml_diff>